<commit_message>
Refined table of contents. Added new litureture
</commit_message>
<xml_diff>
--- a/FYP_report.docx
+++ b/FYP_report.docx
@@ -58,7 +58,6 @@
         <w:t>Introduction</w:t>
       </w:r>
     </w:p>
-    <w:p/>
     <w:p>
       <w:pPr>
         <w:pStyle w:val="Heading2"/>
@@ -69,10 +68,58 @@
     </w:p>
     <w:p>
       <w:pPr>
+        <w:pStyle w:val="Heading1"/>
+      </w:pPr>
+      <w:r>
+        <w:t>Vector Graphics</w:t>
+      </w:r>
+    </w:p>
+    <w:p>
+      <w:pPr>
         <w:pStyle w:val="Heading2"/>
       </w:pPr>
       <w:r>
-        <w:t>Benchmarking</w:t>
+        <w:t>Introduction</w:t>
+      </w:r>
+    </w:p>
+    <w:p>
+      <w:pPr>
+        <w:pStyle w:val="Heading2"/>
+      </w:pPr>
+      <w:r>
+        <w:t>CPU rendering</w:t>
+      </w:r>
+    </w:p>
+    <w:p>
+      <w:pPr>
+        <w:pStyle w:val="Heading2"/>
+      </w:pPr>
+      <w:r>
+        <w:t>GPU rendering</w:t>
+      </w:r>
+    </w:p>
+    <w:p>
+      <w:pPr>
+        <w:pStyle w:val="Heading3"/>
+      </w:pPr>
+      <w:r>
+        <w:t>Cubic method</w:t>
+      </w:r>
+    </w:p>
+    <w:p>
+      <w:pPr>
+        <w:pStyle w:val="Heading3"/>
+      </w:pPr>
+      <w:r>
+        <w:t>Quadratic method</w:t>
+      </w:r>
+    </w:p>
+    <w:p>
+      <w:pPr>
+        <w:pStyle w:val="Heading3"/>
+      </w:pPr>
+      <w:r>
+        <w:t>Grid method</w:t>
       </w:r>
     </w:p>
     <w:p>
@@ -80,7 +127,7 @@
         <w:pStyle w:val="Heading1"/>
       </w:pPr>
       <w:r>
-        <w:t>Vector Graphics</w:t>
+        <w:t>Frameworks</w:t>
       </w:r>
     </w:p>
     <w:p>
@@ -96,7 +143,43 @@
         <w:pStyle w:val="Heading2"/>
       </w:pPr>
       <w:r>
-        <w:t>CPU rendering</w:t>
+        <w:t>GPU integration</w:t>
+      </w:r>
+      <w:r>
+        <w:t xml:space="preserve"> &amp; profiling</w:t>
+      </w:r>
+    </w:p>
+    <w:p>
+      <w:pPr>
+        <w:pStyle w:val="Heading3"/>
+      </w:pPr>
+      <w:r>
+        <w:t xml:space="preserve">Unreal </w:t>
+      </w:r>
+    </w:p>
+    <w:p>
+      <w:pPr>
+        <w:pStyle w:val="Heading3"/>
+      </w:pPr>
+      <w:r>
+        <w:t>Unity</w:t>
+      </w:r>
+    </w:p>
+    <w:p>
+      <w:pPr>
+        <w:pStyle w:val="Heading3"/>
+      </w:pPr>
+      <w:r>
+        <w:t>Godot &amp; 3</w:t>
+      </w:r>
+      <w:r>
+        <w:rPr>
+          <w:vertAlign w:val="superscript"/>
+        </w:rPr>
+        <w:t>rd</w:t>
+      </w:r>
+      <w:r>
+        <w:t xml:space="preserve"> party</w:t>
       </w:r>
     </w:p>
     <w:p>
@@ -104,39 +187,31 @@
         <w:pStyle w:val="Heading2"/>
       </w:pPr>
       <w:r>
-        <w:t>GPU rendering</w:t>
-      </w:r>
-    </w:p>
-    <w:p>
-      <w:pPr>
-        <w:pStyle w:val="Heading1"/>
-      </w:pPr>
-      <w:r>
-        <w:t>Engines</w:t>
-      </w:r>
-    </w:p>
-    <w:p>
-      <w:pPr>
-        <w:pStyle w:val="Heading2"/>
-      </w:pPr>
-      <w:r>
-        <w:t>Introduction</w:t>
-      </w:r>
-    </w:p>
-    <w:p>
-      <w:pPr>
-        <w:pStyle w:val="Heading2"/>
-      </w:pPr>
-      <w:r>
-        <w:t>GPU integration</w:t>
-      </w:r>
-    </w:p>
-    <w:p>
-      <w:pPr>
-        <w:pStyle w:val="Heading2"/>
-      </w:pPr>
-      <w:r>
         <w:t>Tool creation</w:t>
+      </w:r>
+    </w:p>
+    <w:p>
+      <w:pPr>
+        <w:pStyle w:val="Heading3"/>
+      </w:pPr>
+      <w:r>
+        <w:t>Unreal</w:t>
+      </w:r>
+    </w:p>
+    <w:p>
+      <w:pPr>
+        <w:pStyle w:val="Heading3"/>
+      </w:pPr>
+      <w:r>
+        <w:t>Unity</w:t>
+      </w:r>
+    </w:p>
+    <w:p>
+      <w:pPr>
+        <w:pStyle w:val="Heading3"/>
+      </w:pPr>
+      <w:r>
+        <w:t>Godot</w:t>
       </w:r>
     </w:p>
     <w:p>
@@ -609,7 +684,7 @@
     <w:uiPriority w:val="9"/>
     <w:unhideWhenUsed/>
     <w:qFormat/>
-    <w:rsid w:val="006B3F1E"/>
+    <w:rsid w:val="00E47AF8"/>
     <w:pPr>
       <w:keepNext/>
       <w:keepLines/>
@@ -618,6 +693,7 @@
     </w:pPr>
     <w:rPr>
       <w:rFonts w:asciiTheme="majorHAnsi" w:eastAsiaTheme="majorEastAsia" w:hAnsiTheme="majorHAnsi" w:cstheme="majorBidi"/>
+      <w:b/>
       <w:sz w:val="26"/>
       <w:szCs w:val="26"/>
     </w:rPr>
@@ -630,7 +706,7 @@
     <w:uiPriority w:val="9"/>
     <w:unhideWhenUsed/>
     <w:qFormat/>
-    <w:rsid w:val="006B3F1E"/>
+    <w:rsid w:val="00E47AF8"/>
     <w:pPr>
       <w:keepNext/>
       <w:keepLines/>
@@ -639,7 +715,6 @@
     </w:pPr>
     <w:rPr>
       <w:rFonts w:asciiTheme="majorHAnsi" w:eastAsiaTheme="majorEastAsia" w:hAnsiTheme="majorHAnsi" w:cstheme="majorBidi"/>
-      <w:color w:val="1F3763" w:themeColor="accent1" w:themeShade="7F"/>
       <w:sz w:val="24"/>
       <w:szCs w:val="24"/>
     </w:rPr>
@@ -710,9 +785,10 @@
     <w:basedOn w:val="DefaultParagraphFont"/>
     <w:link w:val="Heading2"/>
     <w:uiPriority w:val="9"/>
-    <w:rsid w:val="006B3F1E"/>
+    <w:rsid w:val="00E47AF8"/>
     <w:rPr>
       <w:rFonts w:asciiTheme="majorHAnsi" w:eastAsiaTheme="majorEastAsia" w:hAnsiTheme="majorHAnsi" w:cstheme="majorBidi"/>
+      <w:b/>
       <w:sz w:val="26"/>
       <w:szCs w:val="26"/>
     </w:rPr>
@@ -722,10 +798,9 @@
     <w:basedOn w:val="DefaultParagraphFont"/>
     <w:link w:val="Heading3"/>
     <w:uiPriority w:val="9"/>
-    <w:rsid w:val="006B3F1E"/>
+    <w:rsid w:val="00E47AF8"/>
     <w:rPr>
       <w:rFonts w:asciiTheme="majorHAnsi" w:eastAsiaTheme="majorEastAsia" w:hAnsiTheme="majorHAnsi" w:cstheme="majorBidi"/>
-      <w:color w:val="1F3763" w:themeColor="accent1" w:themeShade="7F"/>
       <w:sz w:val="24"/>
       <w:szCs w:val="24"/>
     </w:rPr>

</xml_diff>